<commit_message>
PMR07500 skeleton project, last weekend commit
</commit_message>
<xml_diff>
--- a/BS Program/SPEC/PMR00600/PMR00600 Overtime.docx
+++ b/BS Program/SPEC/PMR00600/PMR00600 Overtime.docx
@@ -1176,9 +1176,6 @@
         <w:pStyle w:val="Heading4"/>
       </w:pPr>
       <w:r>
-        <w:t xml:space="preserve"> </w:t>
-      </w:r>
-      <w:r>
         <w:t>FIELD DEFINITION</w:t>
       </w:r>
     </w:p>
@@ -2866,8 +2863,6 @@
               </w:rPr>
               <w:t>Lookup</w:t>
             </w:r>
-            <w:bookmarkStart w:id="0" w:name="_GoBack"/>
-            <w:bookmarkEnd w:id="0"/>
           </w:p>
         </w:tc>
         <w:tc>
@@ -13453,7 +13448,7 @@
                 <w:sz w:val="16"/>
               </w:rPr>
             </w:pPr>
-            <w:bookmarkStart w:id="1" w:name="_Hlk152942496"/>
+            <w:bookmarkStart w:id="0" w:name="_Hlk152942496"/>
             <w:r>
               <w:rPr>
                 <w:b/>
@@ -16269,7 +16264,7 @@
           </w:p>
         </w:tc>
       </w:tr>
-      <w:bookmarkEnd w:id="1"/>
+      <w:bookmarkEnd w:id="0"/>
     </w:tbl>
     <w:p>
       <w:pPr>
@@ -19329,7 +19324,7 @@
           <w:color w:val="1F497D" w:themeColor="text2"/>
         </w:rPr>
       </w:pPr>
-      <w:bookmarkStart w:id="2" w:name="_Hlk168651694"/>
+      <w:bookmarkStart w:id="1" w:name="_Hlk168651694"/>
       <w:r>
         <w:rPr>
           <w:color w:val="1F497D" w:themeColor="text2"/>
@@ -19742,7 +19737,7 @@
           </w:p>
         </w:tc>
       </w:tr>
-      <w:bookmarkEnd w:id="2"/>
+      <w:bookmarkEnd w:id="1"/>
       <w:tr>
         <w:tc>
           <w:tcPr>
@@ -27256,7 +27251,35 @@
                 <w:rFonts w:ascii="Courier New" w:hAnsi="Courier New" w:cs="Courier New"/>
                 <w:sz w:val="14"/>
               </w:rPr>
-              <w:t>(Department [From [Code]] or Department [To [Code]]) is empty</w:t>
+              <w:t>(</w:t>
+            </w:r>
+            <w:r>
+              <w:rPr>
+                <w:rFonts w:ascii="Courier New" w:hAnsi="Courier New" w:cs="Courier New"/>
+                <w:sz w:val="14"/>
+              </w:rPr>
+              <w:t>Department</w:t>
+            </w:r>
+            <w:r>
+              <w:rPr>
+                <w:rFonts w:ascii="Courier New" w:hAnsi="Courier New" w:cs="Courier New"/>
+                <w:sz w:val="14"/>
+              </w:rPr>
+              <w:t xml:space="preserve"> [From [Code]] or </w:t>
+            </w:r>
+            <w:r>
+              <w:rPr>
+                <w:rFonts w:ascii="Courier New" w:hAnsi="Courier New" w:cs="Courier New"/>
+                <w:sz w:val="14"/>
+              </w:rPr>
+              <w:t>Department</w:t>
+            </w:r>
+            <w:r>
+              <w:rPr>
+                <w:rFonts w:ascii="Courier New" w:hAnsi="Courier New" w:cs="Courier New"/>
+                <w:sz w:val="14"/>
+              </w:rPr>
+              <w:t xml:space="preserve"> [To [Code]]) is empty</w:t>
             </w:r>
           </w:p>
         </w:tc>
@@ -27280,7 +27303,14 @@
                 <w:rFonts w:ascii="Courier New" w:hAnsi="Courier New" w:cs="Courier New"/>
                 <w:sz w:val="14"/>
               </w:rPr>
-              <w:t>Please select Department</w:t>
+              <w:t xml:space="preserve">Please select </w:t>
+            </w:r>
+            <w:r>
+              <w:rPr>
+                <w:rFonts w:ascii="Courier New" w:hAnsi="Courier New" w:cs="Courier New"/>
+                <w:sz w:val="14"/>
+              </w:rPr>
+              <w:t>Department</w:t>
             </w:r>
           </w:p>
         </w:tc>
@@ -28218,7 +28248,14 @@
                 <w:rFonts w:ascii="Courier New" w:eastAsia="Calibri" w:hAnsi="Courier New" w:cs="Courier New"/>
                 <w:sz w:val="14"/>
               </w:rPr>
-              <w:t xml:space="preserve">, then open </w:t>
+              <w:t xml:space="preserve">, then </w:t>
+            </w:r>
+            <w:r>
+              <w:rPr>
+                <w:rFonts w:ascii="Courier New" w:eastAsia="Calibri" w:hAnsi="Courier New" w:cs="Courier New"/>
+                <w:sz w:val="14"/>
+              </w:rPr>
+              <w:t xml:space="preserve">open </w:t>
             </w:r>
             <w:r>
               <w:rPr>
@@ -28277,7 +28314,14 @@
                 <w:rFonts w:ascii="Courier New" w:eastAsia="Calibri" w:hAnsi="Courier New" w:cs="Courier New"/>
                 <w:sz w:val="14"/>
               </w:rPr>
-              <w:t xml:space="preserve">, then open </w:t>
+              <w:t xml:space="preserve">, then </w:t>
+            </w:r>
+            <w:r>
+              <w:rPr>
+                <w:rFonts w:ascii="Courier New" w:eastAsia="Calibri" w:hAnsi="Courier New" w:cs="Courier New"/>
+                <w:sz w:val="14"/>
+              </w:rPr>
+              <w:t xml:space="preserve">open </w:t>
             </w:r>
             <w:r>
               <w:rPr>
@@ -28430,7 +28474,17 @@
                 <w:color w:val="FF0000"/>
                 <w:sz w:val="14"/>
               </w:rPr>
-              <w:t xml:space="preserve"> // TABLE IS NOT EXISTS</w:t>
+              <w:t xml:space="preserve"> // TABLE IS </w:t>
+            </w:r>
+            <w:bookmarkStart w:id="2" w:name="_GoBack"/>
+            <w:bookmarkEnd w:id="2"/>
+            <w:r>
+              <w:rPr>
+                <w:rFonts w:ascii="Courier New" w:hAnsi="Courier New" w:cs="Courier New"/>
+                <w:color w:val="FF0000"/>
+                <w:sz w:val="14"/>
+              </w:rPr>
+              <w:t>NOT EXISTS</w:t>
             </w:r>
             <w:r>
               <w:rPr>
@@ -29294,7 +29348,7 @@
       <w:rPr>
         <w:noProof/>
       </w:rPr>
-      <w:t>Friday, June 14, 2024</w:t>
+      <w:t>Friday, June 07, 2024</w:t>
     </w:r>
     <w:r>
       <w:fldChar w:fldCharType="end"/>
@@ -29329,14 +29383,27 @@
     <w:r>
       <w:t xml:space="preserve"> of </w:t>
     </w:r>
-    <w:fldSimple w:instr=" NUMPAGES  ">
-      <w:r>
-        <w:rPr>
-          <w:noProof/>
-        </w:rPr>
-        <w:t>12</w:t>
-      </w:r>
-    </w:fldSimple>
+    <w:r>
+      <w:fldChar w:fldCharType="begin"/>
+    </w:r>
+    <w:r>
+      <w:instrText xml:space="preserve"> NUMPAGES  </w:instrText>
+    </w:r>
+    <w:r>
+      <w:fldChar w:fldCharType="separate"/>
+    </w:r>
+    <w:r>
+      <w:rPr>
+        <w:noProof/>
+      </w:rPr>
+      <w:t>12</w:t>
+    </w:r>
+    <w:r>
+      <w:rPr>
+        <w:noProof/>
+      </w:rPr>
+      <w:fldChar w:fldCharType="end"/>
+    </w:r>
     <w:r>
       <w:rPr>
         <w:rFonts w:ascii="Cambria" w:hAnsi="Cambria"/>
@@ -33599,7 +33666,7 @@
 </file>
 
 <file path=customXml/itemProps1.xml><?xml version="1.0" encoding="utf-8"?>
-<ds:datastoreItem xmlns:ds="http://schemas.openxmlformats.org/officeDocument/2006/customXml" ds:itemID="{99DDC740-186D-47A2-833A-89BD81C52A24}">
+<ds:datastoreItem xmlns:ds="http://schemas.openxmlformats.org/officeDocument/2006/customXml" ds:itemID="{679E6560-5ED5-4D18-8DB4-E437DEF6796C}">
   <ds:schemaRefs>
     <ds:schemaRef ds:uri="http://schemas.openxmlformats.org/officeDocument/2006/bibliography"/>
   </ds:schemaRefs>

</xml_diff>